<commit_message>
patterns_element2 done and elem2 sprint backlog update
</commit_message>
<xml_diff>
--- a/scrum/Phase1/Sprint1/team_number_2/patterns_element2.docx
+++ b/scrum/Phase1/Sprint1/team_number_2/patterns_element2.docx
@@ -264,7 +264,7 @@
           <v:shape id="_x0000_i1025" type="#_x0000_t75" style="width:64.8pt;height:40.8pt" o:ole="">
             <v:imagedata r:id="rId6" o:title=""/>
           </v:shape>
-          <o:OLEObject Type="Embed" ProgID="Package" ShapeID="_x0000_i1025" DrawAspect="Content" ObjectID="_1700032182" r:id="rId7"/>
+          <o:OLEObject Type="Embed" ProgID="Package" ShapeID="_x0000_i1025" DrawAspect="Content" ObjectID="_1700124968" r:id="rId7"/>
         </w:object>
       </w:r>
       <w:r>
@@ -275,7 +275,7 @@
           <v:shape id="_x0000_i1026" type="#_x0000_t75" style="width:101.4pt;height:40.8pt" o:ole="">
             <v:imagedata r:id="rId8" o:title=""/>
           </v:shape>
-          <o:OLEObject Type="Embed" ProgID="Package" ShapeID="_x0000_i1026" DrawAspect="Content" ObjectID="_1700032183" r:id="rId9"/>
+          <o:OLEObject Type="Embed" ProgID="Package" ShapeID="_x0000_i1026" DrawAspect="Content" ObjectID="_1700124969" r:id="rId9"/>
         </w:object>
       </w:r>
     </w:p>
@@ -312,10 +312,10 @@
       </w:pPr>
       <w:r>
         <w:object w:dxaOrig="2436" w:dyaOrig="816" w14:anchorId="11436816">
-          <v:shape id="_x0000_i1032" type="#_x0000_t75" style="width:121.8pt;height:40.8pt" o:ole="">
+          <v:shape id="_x0000_i1027" type="#_x0000_t75" style="width:121.8pt;height:40.8pt" o:ole="">
             <v:imagedata r:id="rId10" o:title=""/>
           </v:shape>
-          <o:OLEObject Type="Embed" ProgID="Package" ShapeID="_x0000_i1032" DrawAspect="Content" ObjectID="_1700032184" r:id="rId11"/>
+          <o:OLEObject Type="Embed" ProgID="Package" ShapeID="_x0000_i1027" DrawAspect="Content" ObjectID="_1700124970" r:id="rId11"/>
         </w:object>
       </w:r>
       <w:r>
@@ -323,7 +323,7 @@
           <v:shape id="_x0000_i1028" type="#_x0000_t75" style="width:81.6pt;height:40.8pt" o:ole="">
             <v:imagedata r:id="rId12" o:title=""/>
           </v:shape>
-          <o:OLEObject Type="Embed" ProgID="Package" ShapeID="_x0000_i1028" DrawAspect="Content" ObjectID="_1700032185" r:id="rId13"/>
+          <o:OLEObject Type="Embed" ProgID="Package" ShapeID="_x0000_i1028" DrawAspect="Content" ObjectID="_1700124971" r:id="rId13"/>
         </w:object>
       </w:r>
     </w:p>
@@ -350,7 +350,7 @@
           <v:shape id="_x0000_i1029" type="#_x0000_t75" style="width:132.6pt;height:40.8pt" o:ole="">
             <v:imagedata r:id="rId14" o:title=""/>
           </v:shape>
-          <o:OLEObject Type="Embed" ProgID="Package" ShapeID="_x0000_i1029" DrawAspect="Content" ObjectID="_1700032186" r:id="rId15"/>
+          <o:OLEObject Type="Embed" ProgID="Package" ShapeID="_x0000_i1029" DrawAspect="Content" ObjectID="_1700124972" r:id="rId15"/>
         </w:object>
       </w:r>
     </w:p>
@@ -383,23 +383,158 @@
       </w:pPr>
       <w:r>
         <w:object w:dxaOrig="3517" w:dyaOrig="816" w14:anchorId="598646F9">
-          <v:shape id="_x0000_i1033" type="#_x0000_t75" style="width:175.8pt;height:40.8pt" o:ole="">
+          <v:shape id="_x0000_i1030" type="#_x0000_t75" style="width:175.8pt;height:40.8pt" o:ole="">
             <v:imagedata r:id="rId16" o:title=""/>
           </v:shape>
-          <o:OLEObject Type="Embed" ProgID="Package" ShapeID="_x0000_i1033" DrawAspect="Content" ObjectID="_1700032187" r:id="rId17"/>
+          <o:OLEObject Type="Embed" ProgID="Package" ShapeID="_x0000_i1030" DrawAspect="Content" ObjectID="_1700124973" r:id="rId17"/>
         </w:object>
       </w:r>
     </w:p>
     <w:p/>
     <w:p/>
+    <w:p>
+      <w:pPr>
+        <w:pStyle w:val="Ttulo1"/>
+      </w:pPr>
+      <w:r>
+        <w:lastRenderedPageBreak/>
+        <w:t>Template method</w:t>
+      </w:r>
+    </w:p>
     <w:p/>
+    <w:p>
+      <w:r>
+        <w:t xml:space="preserve">There is na abstract class called </w:t>
+      </w:r>
+      <w:r>
+        <w:t>BibDatabaseWriter</w:t>
+      </w:r>
+      <w:r>
+        <w:t xml:space="preserve"> </w:t>
+      </w:r>
+      <w:r>
+        <w:t>(</w:t>
+      </w:r>
+      <w:r>
+        <w:object w:dxaOrig="2281" w:dyaOrig="811" w14:anchorId="002A50FA">
+          <v:shape id="_x0000_i1053" type="#_x0000_t75" style="width:71.4pt;height:25.8pt" o:ole="">
+            <v:imagedata r:id="rId18" o:title=""/>
+          </v:shape>
+          <o:OLEObject Type="Embed" ProgID="Package" ShapeID="_x0000_i1053" DrawAspect="Content" ObjectID="_1700124974" r:id="rId19"/>
+        </w:object>
+      </w:r>
+      <w:r>
+        <w:t>)</w:t>
+      </w:r>
+      <w:r>
+        <w:t xml:space="preserve"> </w:t>
+      </w:r>
+      <w:r>
+        <w:t xml:space="preserve">in the </w:t>
+      </w:r>
+      <w:r>
+        <w:t>org.jabref.logic.exporter</w:t>
+      </w:r>
+      <w:r>
+        <w:t xml:space="preserve"> </w:t>
+      </w:r>
+      <w:r>
+        <w:t>package</w:t>
+      </w:r>
+      <w:r>
+        <w:t>.</w:t>
+      </w:r>
+    </w:p>
+    <w:p>
+      <w:r>
+        <w:t>This class</w:t>
+      </w:r>
+      <w:r>
+        <w:t xml:space="preserve"> has a method </w:t>
+      </w:r>
+      <w:r>
+        <w:object w:dxaOrig="1666" w:dyaOrig="811" w14:anchorId="48726D3C">
+          <v:shape id="_x0000_i1043" type="#_x0000_t75" style="width:64.2pt;height:31.2pt" o:ole="">
+            <v:imagedata r:id="rId20" o:title=""/>
+          </v:shape>
+          <o:OLEObject Type="Embed" ProgID="Package" ShapeID="_x0000_i1043" DrawAspect="Content" ObjectID="_1700124975" r:id="rId21"/>
+        </w:object>
+      </w:r>
+      <w:r>
+        <w:t xml:space="preserve"> that calls a template method</w:t>
+      </w:r>
+      <w:r>
+        <w:t xml:space="preserve"> </w:t>
+      </w:r>
+      <w:r>
+        <w:object w:dxaOrig="2295" w:dyaOrig="811" w14:anchorId="3A7C7BBC">
+          <v:shape id="_x0000_i1046" type="#_x0000_t75" style="width:114.6pt;height:40.8pt" o:ole="">
+            <v:imagedata r:id="rId22" o:title=""/>
+          </v:shape>
+          <o:OLEObject Type="Embed" ProgID="Package" ShapeID="_x0000_i1046" DrawAspect="Content" ObjectID="_1700124976" r:id="rId23"/>
+        </w:object>
+      </w:r>
+      <w:r>
+        <w:t xml:space="preserve"> </w:t>
+      </w:r>
+    </w:p>
     <w:p/>
     <w:p>
-      <w:pPr>
-        <w:pStyle w:val="Ttulo1"/>
-      </w:pPr>
-    </w:p>
-    <w:p/>
+      <w:r>
+        <w:t xml:space="preserve">This template method is responsible for calling the multiple methods in the class (steps of the algorithm) that are implemented in the same class or by another class if the methods are abstract. The class in the JabRef tool that implements these abstract methods is the </w:t>
+      </w:r>
+      <w:r>
+        <w:t>BibtexDatabaseWriter</w:t>
+      </w:r>
+      <w:r>
+        <w:t xml:space="preserve"> ( </w:t>
+      </w:r>
+      <w:r>
+        <w:object w:dxaOrig="2581" w:dyaOrig="811" w14:anchorId="31A487CF">
+          <v:shape id="_x0000_i1067" type="#_x0000_t75" style="width:1in;height:22.8pt" o:ole="">
+            <v:imagedata r:id="rId24" o:title=""/>
+          </v:shape>
+          <o:OLEObject Type="Embed" ProgID="Package" ShapeID="_x0000_i1067" DrawAspect="Content" ObjectID="_1700124977" r:id="rId25"/>
+        </w:object>
+      </w:r>
+      <w:r>
+        <w:t xml:space="preserve"> )</w:t>
+      </w:r>
+      <w:r>
+        <w:t>.</w:t>
+      </w:r>
+    </w:p>
+    <w:p>
+      <w:r>
+        <w:t xml:space="preserve">This class extends </w:t>
+      </w:r>
+      <w:r>
+        <w:t>BibDatabaseWriter</w:t>
+      </w:r>
+      <w:r>
+        <w:t xml:space="preserve"> and belongs to the same package as its superclass.</w:t>
+      </w:r>
+    </w:p>
+    <w:p>
+      <w:r>
+        <w:t xml:space="preserve">This pattern is easily identified by looking at the template method in the abstract class, since it calls all </w:t>
+      </w:r>
+      <w:r>
+        <w:t>steps</w:t>
+      </w:r>
+      <w:r>
+        <w:t xml:space="preserve"> that are implemented within the class</w:t>
+      </w:r>
+      <w:r>
+        <w:t xml:space="preserve"> or</w:t>
+      </w:r>
+      <w:r>
+        <w:t xml:space="preserve"> by its subclasses</w:t>
+      </w:r>
+      <w:r>
+        <w:t>.</w:t>
+      </w:r>
+    </w:p>
     <w:p/>
     <w:p/>
     <w:sectPr>

</xml_diff>

<commit_message>
addded use case diagram file of elem2
</commit_message>
<xml_diff>
--- a/scrum/Phase1/Sprint1/team_number_2/patterns_element2.docx
+++ b/scrum/Phase1/Sprint1/team_number_2/patterns_element2.docx
@@ -241,7 +241,7 @@
         <w:jc w:val="center"/>
       </w:pPr>
       <w:r>
-        <w:object w:dxaOrig="1290" w:dyaOrig="810" w14:anchorId="0F42E8C5">
+        <w:object w:dxaOrig="1296" w:dyaOrig="816" w14:anchorId="0F42E8C5">
           <v:shapetype id="_x0000_t75" coordsize="21600,21600" o:spt="75" o:preferrelative="t" path="m@4@5l@4@11@9@11@9@5xe" filled="f" stroked="f">
             <v:stroke joinstyle="miter"/>
             <v:formulas>
@@ -261,10 +261,10 @@
             <v:path o:extrusionok="f" gradientshapeok="t" o:connecttype="rect"/>
             <o:lock v:ext="edit" aspectratio="t"/>
           </v:shapetype>
-          <v:shape id="_x0000_i1025" type="#_x0000_t75" style="width:64.8pt;height:40.8pt" o:ole="">
+          <v:shape id="_x0000_i1036" type="#_x0000_t75" style="width:65.4pt;height:40.8pt" o:ole="">
             <v:imagedata r:id="rId6" o:title=""/>
           </v:shape>
-          <o:OLEObject Type="Embed" ProgID="Package" ShapeID="_x0000_i1025" DrawAspect="Content" ObjectID="_1700124968" r:id="rId7"/>
+          <o:OLEObject Type="Embed" ProgID="Package" ShapeID="_x0000_i1036" DrawAspect="Content" ObjectID="_1700131606" r:id="rId7"/>
         </w:object>
       </w:r>
       <w:r>
@@ -275,7 +275,7 @@
           <v:shape id="_x0000_i1026" type="#_x0000_t75" style="width:101.4pt;height:40.8pt" o:ole="">
             <v:imagedata r:id="rId8" o:title=""/>
           </v:shape>
-          <o:OLEObject Type="Embed" ProgID="Package" ShapeID="_x0000_i1026" DrawAspect="Content" ObjectID="_1700124969" r:id="rId9"/>
+          <o:OLEObject Type="Embed" ProgID="Package" ShapeID="_x0000_i1026" DrawAspect="Content" ObjectID="_1700131607" r:id="rId9"/>
         </w:object>
       </w:r>
     </w:p>
@@ -315,7 +315,7 @@
           <v:shape id="_x0000_i1027" type="#_x0000_t75" style="width:121.8pt;height:40.8pt" o:ole="">
             <v:imagedata r:id="rId10" o:title=""/>
           </v:shape>
-          <o:OLEObject Type="Embed" ProgID="Package" ShapeID="_x0000_i1027" DrawAspect="Content" ObjectID="_1700124970" r:id="rId11"/>
+          <o:OLEObject Type="Embed" ProgID="Package" ShapeID="_x0000_i1027" DrawAspect="Content" ObjectID="_1700131608" r:id="rId11"/>
         </w:object>
       </w:r>
       <w:r>
@@ -323,7 +323,7 @@
           <v:shape id="_x0000_i1028" type="#_x0000_t75" style="width:81.6pt;height:40.8pt" o:ole="">
             <v:imagedata r:id="rId12" o:title=""/>
           </v:shape>
-          <o:OLEObject Type="Embed" ProgID="Package" ShapeID="_x0000_i1028" DrawAspect="Content" ObjectID="_1700124971" r:id="rId13"/>
+          <o:OLEObject Type="Embed" ProgID="Package" ShapeID="_x0000_i1028" DrawAspect="Content" ObjectID="_1700131609" r:id="rId13"/>
         </w:object>
       </w:r>
     </w:p>
@@ -350,7 +350,7 @@
           <v:shape id="_x0000_i1029" type="#_x0000_t75" style="width:132.6pt;height:40.8pt" o:ole="">
             <v:imagedata r:id="rId14" o:title=""/>
           </v:shape>
-          <o:OLEObject Type="Embed" ProgID="Package" ShapeID="_x0000_i1029" DrawAspect="Content" ObjectID="_1700124972" r:id="rId15"/>
+          <o:OLEObject Type="Embed" ProgID="Package" ShapeID="_x0000_i1029" DrawAspect="Content" ObjectID="_1700131610" r:id="rId15"/>
         </w:object>
       </w:r>
     </w:p>
@@ -386,7 +386,7 @@
           <v:shape id="_x0000_i1030" type="#_x0000_t75" style="width:175.8pt;height:40.8pt" o:ole="">
             <v:imagedata r:id="rId16" o:title=""/>
           </v:shape>
-          <o:OLEObject Type="Embed" ProgID="Package" ShapeID="_x0000_i1030" DrawAspect="Content" ObjectID="_1700124973" r:id="rId17"/>
+          <o:OLEObject Type="Embed" ProgID="Package" ShapeID="_x0000_i1030" DrawAspect="Content" ObjectID="_1700131611" r:id="rId17"/>
         </w:object>
       </w:r>
     </w:p>
@@ -404,23 +404,17 @@
     <w:p/>
     <w:p>
       <w:r>
-        <w:t xml:space="preserve">There is na abstract class called </w:t>
-      </w:r>
-      <w:r>
-        <w:t>BibDatabaseWriter</w:t>
-      </w:r>
-      <w:r>
-        <w:t xml:space="preserve"> </w:t>
+        <w:t xml:space="preserve">There is na abstract class called BibDatabaseWriter </w:t>
       </w:r>
       <w:r>
         <w:t>(</w:t>
       </w:r>
       <w:r>
         <w:object w:dxaOrig="2281" w:dyaOrig="811" w14:anchorId="002A50FA">
-          <v:shape id="_x0000_i1053" type="#_x0000_t75" style="width:71.4pt;height:25.8pt" o:ole="">
+          <v:shape id="_x0000_i1031" type="#_x0000_t75" style="width:71.4pt;height:25.8pt" o:ole="">
             <v:imagedata r:id="rId18" o:title=""/>
           </v:shape>
-          <o:OLEObject Type="Embed" ProgID="Package" ShapeID="_x0000_i1053" DrawAspect="Content" ObjectID="_1700124974" r:id="rId19"/>
+          <o:OLEObject Type="Embed" ProgID="Package" ShapeID="_x0000_i1031" DrawAspect="Content" ObjectID="_1700131612" r:id="rId19"/>
         </w:object>
       </w:r>
       <w:r>
@@ -430,16 +424,7 @@
         <w:t xml:space="preserve"> </w:t>
       </w:r>
       <w:r>
-        <w:t xml:space="preserve">in the </w:t>
-      </w:r>
-      <w:r>
-        <w:t>org.jabref.logic.exporter</w:t>
-      </w:r>
-      <w:r>
-        <w:t xml:space="preserve"> </w:t>
-      </w:r>
-      <w:r>
-        <w:t>package</w:t>
+        <w:t>in the org.jabref.logic.exporter package</w:t>
       </w:r>
       <w:r>
         <w:t>.</w:t>
@@ -453,11 +438,11 @@
         <w:t xml:space="preserve"> has a method </w:t>
       </w:r>
       <w:r>
-        <w:object w:dxaOrig="1666" w:dyaOrig="811" w14:anchorId="48726D3C">
-          <v:shape id="_x0000_i1043" type="#_x0000_t75" style="width:64.2pt;height:31.2pt" o:ole="">
+        <w:object w:dxaOrig="1692" w:dyaOrig="816" w14:anchorId="48726D3C">
+          <v:shape id="_x0000_i1040" type="#_x0000_t75" style="width:65.4pt;height:31.2pt" o:ole="">
             <v:imagedata r:id="rId20" o:title=""/>
           </v:shape>
-          <o:OLEObject Type="Embed" ProgID="Package" ShapeID="_x0000_i1043" DrawAspect="Content" ObjectID="_1700124975" r:id="rId21"/>
+          <o:OLEObject Type="Embed" ProgID="Package" ShapeID="_x0000_i1040" DrawAspect="Content" ObjectID="_1700131613" r:id="rId21"/>
         </w:object>
       </w:r>
       <w:r>
@@ -467,11 +452,11 @@
         <w:t xml:space="preserve"> </w:t>
       </w:r>
       <w:r>
-        <w:object w:dxaOrig="2295" w:dyaOrig="811" w14:anchorId="3A7C7BBC">
-          <v:shape id="_x0000_i1046" type="#_x0000_t75" style="width:114.6pt;height:40.8pt" o:ole="">
+        <w:object w:dxaOrig="2304" w:dyaOrig="816" w14:anchorId="3A7C7BBC">
+          <v:shape id="_x0000_i1042" type="#_x0000_t75" style="width:78pt;height:33pt" o:ole="">
             <v:imagedata r:id="rId22" o:title=""/>
           </v:shape>
-          <o:OLEObject Type="Embed" ProgID="Package" ShapeID="_x0000_i1046" DrawAspect="Content" ObjectID="_1700124976" r:id="rId23"/>
+          <o:OLEObject Type="Embed" ProgID="Package" ShapeID="_x0000_i1042" DrawAspect="Content" ObjectID="_1700131614" r:id="rId23"/>
         </w:object>
       </w:r>
       <w:r>
@@ -481,20 +466,17 @@
     <w:p/>
     <w:p>
       <w:r>
-        <w:t xml:space="preserve">This template method is responsible for calling the multiple methods in the class (steps of the algorithm) that are implemented in the same class or by another class if the methods are abstract. The class in the JabRef tool that implements these abstract methods is the </w:t>
-      </w:r>
-      <w:r>
-        <w:t>BibtexDatabaseWriter</w:t>
+        <w:t>This template method is responsible for calling the multiple methods in the class (steps of the algorithm) that are implemented in the same class or by another class if the methods are abstract. The class in the JabRef tool that implements these abstract methods is the BibtexDatabaseWriter</w:t>
       </w:r>
       <w:r>
         <w:t xml:space="preserve"> ( </w:t>
       </w:r>
       <w:r>
         <w:object w:dxaOrig="2581" w:dyaOrig="811" w14:anchorId="31A487CF">
-          <v:shape id="_x0000_i1067" type="#_x0000_t75" style="width:1in;height:22.8pt" o:ole="">
+          <v:shape id="_x0000_i1034" type="#_x0000_t75" style="width:1in;height:22.8pt" o:ole="">
             <v:imagedata r:id="rId24" o:title=""/>
           </v:shape>
-          <o:OLEObject Type="Embed" ProgID="Package" ShapeID="_x0000_i1067" DrawAspect="Content" ObjectID="_1700124977" r:id="rId25"/>
+          <o:OLEObject Type="Embed" ProgID="Package" ShapeID="_x0000_i1034" DrawAspect="Content" ObjectID="_1700131615" r:id="rId25"/>
         </w:object>
       </w:r>
       <w:r>
@@ -506,13 +488,7 @@
     </w:p>
     <w:p>
       <w:r>
-        <w:t xml:space="preserve">This class extends </w:t>
-      </w:r>
-      <w:r>
-        <w:t>BibDatabaseWriter</w:t>
-      </w:r>
-      <w:r>
-        <w:t xml:space="preserve"> and belongs to the same package as its superclass.</w:t>
+        <w:t>This class extends BibDatabaseWriter and belongs to the same package as its superclass.</w:t>
       </w:r>
     </w:p>
     <w:p>

</xml_diff>